<commit_message>
completed Task 5, added pdf
</commit_message>
<xml_diff>
--- a/Aufgabe 5/Aufgabe 5.docx
+++ b/Aufgabe 5/Aufgabe 5.docx
@@ -419,9 +419,7 @@
           <w:color w:val="auto"/>
         </w:rPr>
       </w:pPr>
-    </w:p>
-    <w:p>
-      <w:pPr>
+      <w:r>
         <w:rPr>
           <w:rStyle w:val="IntensiveHervorhebung"/>
           <w:b w:val="0"/>
@@ -430,8 +428,11 @@
           <w:iCs w:val="0"/>
           <w:color w:val="auto"/>
         </w:rPr>
-      </w:pPr>
-      <w:r>
+        <w:t>Nichts.</w:t>
+      </w:r>
+    </w:p>
+    <w:p>
+      <w:pPr>
         <w:rPr>
           <w:rStyle w:val="IntensiveHervorhebung"/>
           <w:b w:val="0"/>
@@ -440,8 +441,7 @@
           <w:iCs w:val="0"/>
           <w:color w:val="auto"/>
         </w:rPr>
-        <w:t>5</w:t>
-      </w:r>
+      </w:pPr>
       <w:r>
         <w:rPr>
           <w:rStyle w:val="IntensiveHervorhebung"/>
@@ -451,7 +451,7 @@
           <w:iCs w:val="0"/>
           <w:color w:val="auto"/>
         </w:rPr>
-        <w:t>.2.</w:t>
+        <w:t>5</w:t>
       </w:r>
       <w:r>
         <w:rPr>
@@ -462,7 +462,7 @@
           <w:iCs w:val="0"/>
           <w:color w:val="auto"/>
         </w:rPr>
-        <w:t>5</w:t>
+        <w:t>.2.</w:t>
       </w:r>
       <w:r>
         <w:rPr>
@@ -473,24 +473,9 @@
           <w:iCs w:val="0"/>
           <w:color w:val="auto"/>
         </w:rPr>
-        <w:t>)</w:t>
-      </w:r>
-    </w:p>
-    <w:p>
-      <w:pPr>
-        <w:rPr>
-          <w:rStyle w:val="IntensiveHervorhebung"/>
-        </w:rPr>
-      </w:pPr>
-      <w:r>
-        <w:rPr>
-          <w:rStyle w:val="IntensiveHervorhebung"/>
-        </w:rPr>
-        <w:t>Beschreiben Sie, was Sie am interessantesten oder gewinnbringend fanden.</w:t>
-      </w:r>
-    </w:p>
-    <w:p>
-      <w:pPr>
+        <w:t>5</w:t>
+      </w:r>
+      <w:r>
         <w:rPr>
           <w:rStyle w:val="IntensiveHervorhebung"/>
           <w:b w:val="0"/>
@@ -499,7 +484,21 @@
           <w:iCs w:val="0"/>
           <w:color w:val="auto"/>
         </w:rPr>
-      </w:pPr>
+        <w:t>)</w:t>
+      </w:r>
+    </w:p>
+    <w:p>
+      <w:pPr>
+        <w:rPr>
+          <w:rStyle w:val="IntensiveHervorhebung"/>
+        </w:rPr>
+      </w:pPr>
+      <w:r>
+        <w:rPr>
+          <w:rStyle w:val="IntensiveHervorhebung"/>
+        </w:rPr>
+        <w:t>Beschreiben Sie, was Sie am interessantesten oder gewinnbringend fanden.</w:t>
+      </w:r>
     </w:p>
     <w:p>
       <w:pPr>
@@ -513,6 +512,12 @@
         </w:rPr>
       </w:pPr>
       <w:r>
+        <w:t>Es ist gut die Definitionen der Begriffe einmal erarbeitet und sich darüber Gedanken gemacht zu haben.</w:t>
+      </w:r>
+      <w:r>
+        <w:t xml:space="preserve"> </w:t>
+      </w:r>
+      <w:r>
         <w:rPr>
           <w:rStyle w:val="IntensiveHervorhebung"/>
           <w:b w:val="0"/>
@@ -521,9 +526,11 @@
           <w:iCs w:val="0"/>
           <w:color w:val="auto"/>
         </w:rPr>
-        <w:t>5</w:t>
-      </w:r>
-      <w:r>
+        <w:t>Vor allem die Unterscheidung zwischen Grob- und Feinentwurf wird in Projekten sicher Erleichterung bringen</w:t>
+      </w:r>
+    </w:p>
+    <w:p>
+      <w:pPr>
         <w:rPr>
           <w:rStyle w:val="IntensiveHervorhebung"/>
           <w:b w:val="0"/>
@@ -532,8 +539,7 @@
           <w:iCs w:val="0"/>
           <w:color w:val="auto"/>
         </w:rPr>
-        <w:t>.2.</w:t>
-      </w:r>
+      </w:pPr>
       <w:r>
         <w:rPr>
           <w:rStyle w:val="IntensiveHervorhebung"/>
@@ -543,7 +549,7 @@
           <w:iCs w:val="0"/>
           <w:color w:val="auto"/>
         </w:rPr>
-        <w:t>6</w:t>
+        <w:t>5</w:t>
       </w:r>
       <w:r>
         <w:rPr>
@@ -554,24 +560,9 @@
           <w:iCs w:val="0"/>
           <w:color w:val="auto"/>
         </w:rPr>
-        <w:t>)</w:t>
-      </w:r>
-    </w:p>
-    <w:p>
-      <w:pPr>
-        <w:rPr>
-          <w:rStyle w:val="IntensiveHervorhebung"/>
-        </w:rPr>
-      </w:pPr>
-      <w:r>
-        <w:rPr>
-          <w:rStyle w:val="IntensiveHervorhebung"/>
-        </w:rPr>
-        <w:t>Welche Anknüpfungspunkte sehen Sie zwischen diesem Stoff und dem, was Sie bereits wissen?</w:t>
-      </w:r>
-    </w:p>
-    <w:p>
-      <w:pPr>
+        <w:t>.2.</w:t>
+      </w:r>
+      <w:r>
         <w:rPr>
           <w:rStyle w:val="IntensiveHervorhebung"/>
           <w:b w:val="0"/>
@@ -580,10 +571,9 @@
           <w:iCs w:val="0"/>
           <w:color w:val="auto"/>
         </w:rPr>
-      </w:pPr>
-    </w:p>
-    <w:p>
-      <w:pPr>
+        <w:t>6</w:t>
+      </w:r>
+      <w:r>
         <w:rPr>
           <w:rStyle w:val="IntensiveHervorhebung"/>
           <w:b w:val="0"/>
@@ -592,8 +582,34 @@
           <w:iCs w:val="0"/>
           <w:color w:val="auto"/>
         </w:rPr>
-      </w:pPr>
-      <w:r>
+        <w:t>)</w:t>
+      </w:r>
+    </w:p>
+    <w:p>
+      <w:pPr>
+        <w:rPr>
+          <w:rStyle w:val="IntensiveHervorhebung"/>
+        </w:rPr>
+      </w:pPr>
+      <w:r>
+        <w:rPr>
+          <w:rStyle w:val="IntensiveHervorhebung"/>
+        </w:rPr>
+        <w:t>Welche Anknüpfungspunkte sehen Sie zwischen diesem Stoff und dem, was Sie bereits wissen?</w:t>
+      </w:r>
+    </w:p>
+    <w:p>
+      <w:r>
+        <w:t>Aus unserer Sicht ist nun eine bessere Strukturierung der einzelnen Begriffe vorhanden was beim planen eines Projekts ein Vorteil bringt.</w:t>
+      </w:r>
+    </w:p>
+    <w:p>
+      <w:r>
+        <w:br w:type="page"/>
+      </w:r>
+    </w:p>
+    <w:p>
+      <w:pPr>
         <w:rPr>
           <w:rStyle w:val="IntensiveHervorhebung"/>
           <w:b w:val="0"/>
@@ -602,8 +618,7 @@
           <w:iCs w:val="0"/>
           <w:color w:val="auto"/>
         </w:rPr>
-        <w:t>5</w:t>
-      </w:r>
+      </w:pPr>
       <w:r>
         <w:rPr>
           <w:rStyle w:val="IntensiveHervorhebung"/>
@@ -613,7 +628,8 @@
           <w:iCs w:val="0"/>
           <w:color w:val="auto"/>
         </w:rPr>
-        <w:t>.2.</w:t>
+        <w:lastRenderedPageBreak/>
+        <w:t>5</w:t>
       </w:r>
       <w:r>
         <w:rPr>
@@ -624,7 +640,7 @@
           <w:iCs w:val="0"/>
           <w:color w:val="auto"/>
         </w:rPr>
-        <w:t>7</w:t>
+        <w:t>.2.</w:t>
       </w:r>
       <w:r>
         <w:rPr>
@@ -635,6 +651,17 @@
           <w:iCs w:val="0"/>
           <w:color w:val="auto"/>
         </w:rPr>
+        <w:t>7</w:t>
+      </w:r>
+      <w:r>
+        <w:rPr>
+          <w:rStyle w:val="IntensiveHervorhebung"/>
+          <w:b w:val="0"/>
+          <w:bCs w:val="0"/>
+          <w:i w:val="0"/>
+          <w:iCs w:val="0"/>
+          <w:color w:val="auto"/>
+        </w:rPr>
         <w:t>)</w:t>
       </w:r>
     </w:p>
@@ -651,13 +678,16 @@
         <w:t>Wie lange haben Sie gelesen, Fragen beantwortet, Aufgaben bearbeitet? Gefragt ist jeweils der Gesamtaufwand aller Gruppenmitglieder.</w:t>
       </w:r>
     </w:p>
-    <w:p/>
+    <w:p>
+      <w:r>
+        <w:t>6 Stunden.</w:t>
+      </w:r>
+    </w:p>
     <w:p>
       <w:pPr>
         <w:pStyle w:val="berschrift2"/>
       </w:pPr>
       <w:r>
-        <w:lastRenderedPageBreak/>
         <w:t>Aufgaben</w:t>
       </w:r>
     </w:p>
@@ -769,7 +799,62 @@
         <w:t>sein: Was bedeutet das? Geben Sie für jedes Merkmal ein positives und ein negatives Beispiel an.</w:t>
       </w:r>
     </w:p>
-    <w:p/>
+    <w:p>
+      <w:pPr>
+        <w:pStyle w:val="Listenabsatz"/>
+        <w:numPr>
+          <w:ilvl w:val="0"/>
+          <w:numId w:val="7"/>
+        </w:numPr>
+      </w:pPr>
+      <w:r>
+        <w:t>Relevant: Eine Beschreibung ist relevant, wenn das beschrieben wird, was beschrieben werden soll. In einer Architekturbeschreibung soll also nur der Grobentwurf beschrieben sein. Positiv wäre es hier, wenn man sich an die Vorgaben zu Erstellung einer Architektur hält, also nur die in Frage 1 gezeigten Merkmale auch beschreibt. Negativ wäre es hier, bereits Datenstrukturen zu skizzieren oder aber Inhalte zu beschreiben die nicht zur Architektur, sondern zum Kontext gehören.</w:t>
+      </w:r>
+    </w:p>
+    <w:p>
+      <w:pPr>
+        <w:pStyle w:val="Listenabsatz"/>
+        <w:numPr>
+          <w:ilvl w:val="0"/>
+          <w:numId w:val="7"/>
+        </w:numPr>
+      </w:pPr>
+      <w:r>
+        <w:t xml:space="preserve">Effizient </w:t>
+      </w:r>
+      <w:proofErr w:type="spellStart"/>
+      <w:r>
+        <w:t>pflegbar</w:t>
+      </w:r>
+      <w:proofErr w:type="spellEnd"/>
+      <w:r>
+        <w:t xml:space="preserve">: Dies beschreibt, dass eine Architektur einfach zu aktualisieren und eben zu pflegen ist. Sprich, dass man einfach nachträglich Änderungen vornehmen kann oder aber die Architektur bereinigen. Wenig effizient </w:t>
+      </w:r>
+      <w:proofErr w:type="spellStart"/>
+      <w:r>
+        <w:t>pflegbar</w:t>
+      </w:r>
+      <w:proofErr w:type="spellEnd"/>
+      <w:r>
+        <w:t xml:space="preserve"> ist beispielsweise eine schlecht dokumentierte Architektur oder eine, die gar nicht aktiv geplant wurde. Gut ist es hingegen, wenn eine Architektur transparent dokumentiert ist.</w:t>
+      </w:r>
+    </w:p>
+    <w:p>
+      <w:pPr>
+        <w:pStyle w:val="Listenabsatz"/>
+        <w:numPr>
+          <w:ilvl w:val="0"/>
+          <w:numId w:val="7"/>
+        </w:numPr>
+      </w:pPr>
+      <w:r>
+        <w:t xml:space="preserve">Verständlich und nachvollziehbar: Eine verständlich und nachvollziehbar, wenn auch dritte, die nicht an der Erstellung beteiligt waren die Architektur eigenständig bzw. nur mit wenigen Erklärungen verstehen können. Negativbeispiel hierzu wäre ein einfaches </w:t>
+      </w:r>
+      <w:r>
+        <w:lastRenderedPageBreak/>
+        <w:t>Architekturdiagramm mit kryptischen Abkürzungen ohne Dokumentation. Positiv ist eine ausführlich dokumentierte Architektur, die einfach zu verstehen ist.</w:t>
+      </w:r>
+    </w:p>
     <w:p>
       <w:r>
         <w:t>5.3.2)</w:t>
@@ -830,9 +915,61 @@
         <w:t xml:space="preserve"> Engineering und Architekturentwicklung oder zwei verschiedene geben? Begründen Sie Ihre Meinung kurz.</w:t>
       </w:r>
     </w:p>
-    <w:p/>
-    <w:p>
-      <w:r>
+    <w:p>
+      <w:r>
+        <w:t xml:space="preserve">Hinzu kommt in der Architektursicht die systemseitige Umsetzung. Das bedeutet, dass Systembausteine aufgeteilt werden und nicht mehr nur einfach eine Blackbox „System“ zum Kontext gehört, sondern ganz konkrete Komponenten wie Mail-Server, Datenbanken usw. Außerdem werden hier schon Services eingebunden, wie SOAP oder </w:t>
+      </w:r>
+      <w:proofErr w:type="spellStart"/>
+      <w:r>
+        <w:t>JavaMail</w:t>
+      </w:r>
+      <w:proofErr w:type="spellEnd"/>
+      <w:r>
+        <w:t xml:space="preserve">. Die Architektursicht ist also technischer als die Sicht des </w:t>
+      </w:r>
+      <w:proofErr w:type="gramStart"/>
+      <w:r>
+        <w:t>RE</w:t>
+      </w:r>
+      <w:proofErr w:type="gramEnd"/>
+      <w:r>
+        <w:t xml:space="preserve">. Außerdem kommen bereits </w:t>
+      </w:r>
+      <w:proofErr w:type="spellStart"/>
+      <w:r>
+        <w:t>Kardinalitäten</w:t>
+      </w:r>
+      <w:proofErr w:type="spellEnd"/>
+      <w:r>
+        <w:t xml:space="preserve"> hinzu, sprich wie viele Nutzer zugreifen können.</w:t>
+      </w:r>
+    </w:p>
+    <w:p>
+      <w:r>
+        <w:t>In Abbildung 1 erscheint der Punkt „TicketSystem“ zu allgemein. Diesen sollte man noch weiter in Unterkomponenten aufteilen. Außerdem könnte man auch hier einfügen, die dieser mit dem Ticketshop interagiert.</w:t>
+      </w:r>
+    </w:p>
+    <w:p>
+      <w:r>
+        <w:t xml:space="preserve">Die Trennung der beiden Kontextdiagramme ist sinnvoll. Dadurch hat man auf der RE-Ebene eine Sicht, die nicht zu sehr auf die Technik schaut, sondern sich auf Anforderungen und </w:t>
+      </w:r>
+      <w:proofErr w:type="spellStart"/>
+      <w:r>
+        <w:t>Stakeholder</w:t>
+      </w:r>
+      <w:proofErr w:type="spellEnd"/>
+      <w:r>
+        <w:t xml:space="preserve"> konzentriert. Man wird nicht in technische Details gezogen, die das RE einschränken. In der Architektur, die auf den Anforderungen beruht kann man dann die Anforderungen in eine technische Umsetzung übersetzen.</w:t>
+      </w:r>
+    </w:p>
+    <w:p>
+      <w:r>
+        <w:br w:type="page"/>
+      </w:r>
+    </w:p>
+    <w:p>
+      <w:r>
+        <w:lastRenderedPageBreak/>
         <w:t>5.3.3)</w:t>
       </w:r>
     </w:p>
@@ -860,9 +997,65 @@
           <w:color w:val="auto"/>
         </w:rPr>
       </w:pPr>
+      <w:r>
+        <w:rPr>
+          <w:b/>
+          <w:bCs/>
+          <w:i/>
+          <w:iCs/>
+          <w:noProof/>
+          <w:color w:val="4F81BD" w:themeColor="accent1"/>
+          <w:lang w:eastAsia="de-DE"/>
+        </w:rPr>
+        <w:drawing>
+          <wp:inline distT="0" distB="0" distL="0" distR="0">
+            <wp:extent cx="5760720" cy="2233749"/>
+            <wp:effectExtent l="19050" t="0" r="0" b="0"/>
+            <wp:docPr id="1" name="Bild 1"/>
+            <wp:cNvGraphicFramePr>
+              <a:graphicFrameLocks xmlns:a="http://schemas.openxmlformats.org/drawingml/2006/main" noChangeAspect="1"/>
+            </wp:cNvGraphicFramePr>
+            <a:graphic xmlns:a="http://schemas.openxmlformats.org/drawingml/2006/main">
+              <a:graphicData uri="http://schemas.openxmlformats.org/drawingml/2006/picture">
+                <pic:pic xmlns:pic="http://schemas.openxmlformats.org/drawingml/2006/picture">
+                  <pic:nvPicPr>
+                    <pic:cNvPr id="0" name="Picture 1"/>
+                    <pic:cNvPicPr>
+                      <a:picLocks noChangeAspect="1" noChangeArrowheads="1"/>
+                    </pic:cNvPicPr>
+                  </pic:nvPicPr>
+                  <pic:blipFill>
+                    <a:blip r:embed="rId8" cstate="print"/>
+                    <a:srcRect/>
+                    <a:stretch>
+                      <a:fillRect/>
+                    </a:stretch>
+                  </pic:blipFill>
+                  <pic:spPr bwMode="auto">
+                    <a:xfrm>
+                      <a:off x="0" y="0"/>
+                      <a:ext cx="5760720" cy="2233749"/>
+                    </a:xfrm>
+                    <a:prstGeom prst="rect">
+                      <a:avLst/>
+                    </a:prstGeom>
+                    <a:noFill/>
+                    <a:ln w="9525">
+                      <a:noFill/>
+                      <a:miter lim="800000"/>
+                      <a:headEnd/>
+                      <a:tailEnd/>
+                    </a:ln>
+                  </pic:spPr>
+                </pic:pic>
+              </a:graphicData>
+            </a:graphic>
+          </wp:inline>
+        </w:drawing>
+      </w:r>
     </w:p>
     <w:sectPr>
-      <w:headerReference w:type="default" r:id="rId8"/>
+      <w:headerReference w:type="default" r:id="rId9"/>
       <w:pgSz w:w="11906" w:h="16838"/>
       <w:pgMar w:top="1417" w:right="1417" w:bottom="1134" w:left="1417" w:header="708" w:footer="708" w:gutter="0"/>
       <w:cols w:space="708"/>
@@ -1014,7 +1207,7 @@
                       <w:noProof/>
                       <w:color w:val="FFFFFF" w:themeColor="background1"/>
                     </w:rPr>
-                    <w:t>3</w:t>
+                    <w:t>5</w:t>
                   </w:r>
                 </w:fldSimple>
               </w:p>
@@ -1370,6 +1563,119 @@
     </w:lvl>
   </w:abstractNum>
   <w:abstractNum w:abstractNumId="3">
+    <w:nsid w:val="52A2496D"/>
+    <w:multiLevelType w:val="hybridMultilevel"/>
+    <w:tmpl w:val="5E126B56"/>
+    <w:lvl w:ilvl="0" w:tplc="04070001">
+      <w:start w:val="1"/>
+      <w:numFmt w:val="bullet"/>
+      <w:lvlText w:val=""/>
+      <w:lvlJc w:val="left"/>
+      <w:pPr>
+        <w:ind w:left="720" w:hanging="360"/>
+      </w:pPr>
+      <w:rPr>
+        <w:rFonts w:ascii="Symbol" w:hAnsi="Symbol" w:hint="default"/>
+      </w:rPr>
+    </w:lvl>
+    <w:lvl w:ilvl="1" w:tplc="04070003" w:tentative="1">
+      <w:start w:val="1"/>
+      <w:numFmt w:val="bullet"/>
+      <w:lvlText w:val="o"/>
+      <w:lvlJc w:val="left"/>
+      <w:pPr>
+        <w:ind w:left="1440" w:hanging="360"/>
+      </w:pPr>
+      <w:rPr>
+        <w:rFonts w:ascii="Courier New" w:hAnsi="Courier New" w:cs="Courier New" w:hint="default"/>
+      </w:rPr>
+    </w:lvl>
+    <w:lvl w:ilvl="2" w:tplc="04070005" w:tentative="1">
+      <w:start w:val="1"/>
+      <w:numFmt w:val="bullet"/>
+      <w:lvlText w:val=""/>
+      <w:lvlJc w:val="left"/>
+      <w:pPr>
+        <w:ind w:left="2160" w:hanging="360"/>
+      </w:pPr>
+      <w:rPr>
+        <w:rFonts w:ascii="Wingdings" w:hAnsi="Wingdings" w:hint="default"/>
+      </w:rPr>
+    </w:lvl>
+    <w:lvl w:ilvl="3" w:tplc="04070001" w:tentative="1">
+      <w:start w:val="1"/>
+      <w:numFmt w:val="bullet"/>
+      <w:lvlText w:val=""/>
+      <w:lvlJc w:val="left"/>
+      <w:pPr>
+        <w:ind w:left="2880" w:hanging="360"/>
+      </w:pPr>
+      <w:rPr>
+        <w:rFonts w:ascii="Symbol" w:hAnsi="Symbol" w:hint="default"/>
+      </w:rPr>
+    </w:lvl>
+    <w:lvl w:ilvl="4" w:tplc="04070003" w:tentative="1">
+      <w:start w:val="1"/>
+      <w:numFmt w:val="bullet"/>
+      <w:lvlText w:val="o"/>
+      <w:lvlJc w:val="left"/>
+      <w:pPr>
+        <w:ind w:left="3600" w:hanging="360"/>
+      </w:pPr>
+      <w:rPr>
+        <w:rFonts w:ascii="Courier New" w:hAnsi="Courier New" w:cs="Courier New" w:hint="default"/>
+      </w:rPr>
+    </w:lvl>
+    <w:lvl w:ilvl="5" w:tplc="04070005" w:tentative="1">
+      <w:start w:val="1"/>
+      <w:numFmt w:val="bullet"/>
+      <w:lvlText w:val=""/>
+      <w:lvlJc w:val="left"/>
+      <w:pPr>
+        <w:ind w:left="4320" w:hanging="360"/>
+      </w:pPr>
+      <w:rPr>
+        <w:rFonts w:ascii="Wingdings" w:hAnsi="Wingdings" w:hint="default"/>
+      </w:rPr>
+    </w:lvl>
+    <w:lvl w:ilvl="6" w:tplc="04070001" w:tentative="1">
+      <w:start w:val="1"/>
+      <w:numFmt w:val="bullet"/>
+      <w:lvlText w:val=""/>
+      <w:lvlJc w:val="left"/>
+      <w:pPr>
+        <w:ind w:left="5040" w:hanging="360"/>
+      </w:pPr>
+      <w:rPr>
+        <w:rFonts w:ascii="Symbol" w:hAnsi="Symbol" w:hint="default"/>
+      </w:rPr>
+    </w:lvl>
+    <w:lvl w:ilvl="7" w:tplc="04070003" w:tentative="1">
+      <w:start w:val="1"/>
+      <w:numFmt w:val="bullet"/>
+      <w:lvlText w:val="o"/>
+      <w:lvlJc w:val="left"/>
+      <w:pPr>
+        <w:ind w:left="5760" w:hanging="360"/>
+      </w:pPr>
+      <w:rPr>
+        <w:rFonts w:ascii="Courier New" w:hAnsi="Courier New" w:cs="Courier New" w:hint="default"/>
+      </w:rPr>
+    </w:lvl>
+    <w:lvl w:ilvl="8" w:tplc="04070005" w:tentative="1">
+      <w:start w:val="1"/>
+      <w:numFmt w:val="bullet"/>
+      <w:lvlText w:val=""/>
+      <w:lvlJc w:val="left"/>
+      <w:pPr>
+        <w:ind w:left="6480" w:hanging="360"/>
+      </w:pPr>
+      <w:rPr>
+        <w:rFonts w:ascii="Wingdings" w:hAnsi="Wingdings" w:hint="default"/>
+      </w:rPr>
+    </w:lvl>
+  </w:abstractNum>
+  <w:abstractNum w:abstractNumId="4">
     <w:nsid w:val="5D820DEE"/>
     <w:multiLevelType w:val="hybridMultilevel"/>
     <w:tmpl w:val="3760DFC6"/>
@@ -1482,7 +1788,7 @@
       </w:rPr>
     </w:lvl>
   </w:abstractNum>
-  <w:abstractNum w:abstractNumId="4">
+  <w:abstractNum w:abstractNumId="5">
     <w:nsid w:val="64C470F8"/>
     <w:multiLevelType w:val="hybridMultilevel"/>
     <w:tmpl w:val="686ECED0"/>
@@ -1595,7 +1901,7 @@
       </w:rPr>
     </w:lvl>
   </w:abstractNum>
-  <w:abstractNum w:abstractNumId="5">
+  <w:abstractNum w:abstractNumId="6">
     <w:nsid w:val="6BD4760F"/>
     <w:multiLevelType w:val="hybridMultilevel"/>
     <w:tmpl w:val="0142AB4A"/>
@@ -1712,10 +2018,10 @@
     <w:abstractNumId w:val="0"/>
   </w:num>
   <w:num w:numId="2">
-    <w:abstractNumId w:val="5"/>
+    <w:abstractNumId w:val="6"/>
   </w:num>
   <w:num w:numId="3">
-    <w:abstractNumId w:val="3"/>
+    <w:abstractNumId w:val="4"/>
   </w:num>
   <w:num w:numId="4">
     <w:abstractNumId w:val="2"/>
@@ -1724,7 +2030,10 @@
     <w:abstractNumId w:val="1"/>
   </w:num>
   <w:num w:numId="6">
-    <w:abstractNumId w:val="4"/>
+    <w:abstractNumId w:val="5"/>
+  </w:num>
+  <w:num w:numId="7">
+    <w:abstractNumId w:val="3"/>
   </w:num>
 </w:numbering>
 </file>
@@ -2569,7 +2878,7 @@
 </file>
 
 <file path=customXml/itemProps1.xml><?xml version="1.0" encoding="utf-8"?>
-<ds:datastoreItem xmlns:ds="http://schemas.openxmlformats.org/officeDocument/2006/customXml" ds:itemID="{8A6FD11C-8AEA-4A20-A1B3-7AB1C3480097}">
+<ds:datastoreItem xmlns:ds="http://schemas.openxmlformats.org/officeDocument/2006/customXml" ds:itemID="{C3D79761-DBD8-4656-AA10-9D3E3BF28267}">
   <ds:schemaRefs>
     <ds:schemaRef ds:uri="http://schemas.openxmlformats.org/officeDocument/2006/bibliography"/>
   </ds:schemaRefs>

</xml_diff>